<commit_message>
Recuperando frontendmod después de eliminación
</commit_message>
<xml_diff>
--- a/Manual de Despliegue Remoto.docx
+++ b/Manual de Despliegue Remoto.docx
@@ -73,27 +73,7 @@
           <w:szCs w:val="24"/>
           <w:lang w:eastAsia="es-CO"/>
         </w:rPr>
-        <w:t xml:space="preserve">Este manual proporciona instrucciones sobre cómo desplegar la aplicación </w:t>
-      </w:r>
-      <w:proofErr w:type="spellStart"/>
-      <w:r>
-        <w:rPr>
-          <w:rFonts w:ascii="Times New Roman" w:eastAsia="Times New Roman" w:hAnsi="Times New Roman" w:cs="Times New Roman"/>
-          <w:sz w:val="24"/>
-          <w:szCs w:val="24"/>
-          <w:lang w:eastAsia="es-CO"/>
-        </w:rPr>
-        <w:t>TaskMaster</w:t>
-      </w:r>
-      <w:proofErr w:type="spellEnd"/>
-      <w:r>
-        <w:rPr>
-          <w:rFonts w:ascii="Times New Roman" w:eastAsia="Times New Roman" w:hAnsi="Times New Roman" w:cs="Times New Roman"/>
-          <w:sz w:val="24"/>
-          <w:szCs w:val="24"/>
-          <w:lang w:eastAsia="es-CO"/>
-        </w:rPr>
-        <w:t xml:space="preserve"> en un entorno remoto.</w:t>
+        <w:t>Este manual proporciona instrucciones sobre cómo desplegar la aplicación TaskMaster en un entorno remoto.</w:t>
       </w:r>
     </w:p>
     <w:p>
@@ -188,47 +168,7 @@
           <w:szCs w:val="24"/>
           <w:lang w:eastAsia="es-CO"/>
         </w:rPr>
-        <w:t xml:space="preserve">: Puedes usar plataformas como </w:t>
-      </w:r>
-      <w:proofErr w:type="spellStart"/>
-      <w:r>
-        <w:rPr>
-          <w:rFonts w:ascii="Times New Roman" w:eastAsia="Times New Roman" w:hAnsi="Times New Roman" w:cs="Times New Roman"/>
-          <w:sz w:val="24"/>
-          <w:szCs w:val="24"/>
-          <w:lang w:eastAsia="es-CO"/>
-        </w:rPr>
-        <w:t>Heroku</w:t>
-      </w:r>
-      <w:proofErr w:type="spellEnd"/>
-      <w:r>
-        <w:rPr>
-          <w:rFonts w:ascii="Times New Roman" w:eastAsia="Times New Roman" w:hAnsi="Times New Roman" w:cs="Times New Roman"/>
-          <w:sz w:val="24"/>
-          <w:szCs w:val="24"/>
-          <w:lang w:eastAsia="es-CO"/>
-        </w:rPr>
-        <w:t xml:space="preserve">, AWS, o </w:t>
-      </w:r>
-      <w:proofErr w:type="spellStart"/>
-      <w:r>
-        <w:rPr>
-          <w:rFonts w:ascii="Times New Roman" w:eastAsia="Times New Roman" w:hAnsi="Times New Roman" w:cs="Times New Roman"/>
-          <w:sz w:val="24"/>
-          <w:szCs w:val="24"/>
-          <w:lang w:eastAsia="es-CO"/>
-        </w:rPr>
-        <w:t>DigitalOcean</w:t>
-      </w:r>
-      <w:proofErr w:type="spellEnd"/>
-      <w:r>
-        <w:rPr>
-          <w:rFonts w:ascii="Times New Roman" w:eastAsia="Times New Roman" w:hAnsi="Times New Roman" w:cs="Times New Roman"/>
-          <w:sz w:val="24"/>
-          <w:szCs w:val="24"/>
-          <w:lang w:eastAsia="es-CO"/>
-        </w:rPr>
-        <w:t>.</w:t>
+        <w:t>: Puedes usar plataformas como Heroku, AWS, o DigitalOcean.</w:t>
       </w:r>
     </w:p>
     <w:p>
@@ -254,69 +194,16 @@
           <w:szCs w:val="24"/>
           <w:lang w:eastAsia="es-CO"/>
         </w:rPr>
-        <w:t xml:space="preserve">Node.js y </w:t>
-      </w:r>
-      <w:proofErr w:type="spellStart"/>
-      <w:r>
-        <w:rPr>
-          <w:rFonts w:ascii="Times New Roman" w:eastAsia="Times New Roman" w:hAnsi="Times New Roman" w:cs="Times New Roman"/>
-          <w:b/>
-          <w:bCs/>
-          <w:sz w:val="24"/>
-          <w:szCs w:val="24"/>
-          <w:lang w:eastAsia="es-CO"/>
-        </w:rPr>
-        <w:t>npm</w:t>
-      </w:r>
-      <w:proofErr w:type="spellEnd"/>
-      <w:r>
-        <w:rPr>
-          <w:rFonts w:ascii="Times New Roman" w:eastAsia="Times New Roman" w:hAnsi="Times New Roman" w:cs="Times New Roman"/>
-          <w:sz w:val="24"/>
-          <w:szCs w:val="24"/>
-          <w:lang w:eastAsia="es-CO"/>
-        </w:rPr>
-        <w:t xml:space="preserve">: Asegúrate de tener Node.js y </w:t>
-      </w:r>
-      <w:proofErr w:type="spellStart"/>
-      <w:r>
-        <w:rPr>
-          <w:rFonts w:ascii="Times New Roman" w:eastAsia="Times New Roman" w:hAnsi="Times New Roman" w:cs="Times New Roman"/>
-          <w:sz w:val="24"/>
-          <w:szCs w:val="24"/>
-          <w:lang w:eastAsia="es-CO"/>
-        </w:rPr>
-        <w:t>npm</w:t>
-      </w:r>
-      <w:proofErr w:type="spellEnd"/>
-      <w:r>
-        <w:rPr>
-          <w:rFonts w:ascii="Times New Roman" w:eastAsia="Times New Roman" w:hAnsi="Times New Roman" w:cs="Times New Roman"/>
-          <w:sz w:val="24"/>
-          <w:szCs w:val="24"/>
-          <w:lang w:eastAsia="es-CO"/>
-        </w:rPr>
-        <w:t xml:space="preserve"> instalados para la parte del </w:t>
-      </w:r>
-      <w:proofErr w:type="spellStart"/>
-      <w:r>
-        <w:rPr>
-          <w:rFonts w:ascii="Times New Roman" w:eastAsia="Times New Roman" w:hAnsi="Times New Roman" w:cs="Times New Roman"/>
-          <w:sz w:val="24"/>
-          <w:szCs w:val="24"/>
-          <w:lang w:eastAsia="es-CO"/>
-        </w:rPr>
-        <w:t>frontend</w:t>
-      </w:r>
-      <w:proofErr w:type="spellEnd"/>
-      <w:r>
-        <w:rPr>
-          <w:rFonts w:ascii="Times New Roman" w:eastAsia="Times New Roman" w:hAnsi="Times New Roman" w:cs="Times New Roman"/>
-          <w:sz w:val="24"/>
-          <w:szCs w:val="24"/>
-          <w:lang w:eastAsia="es-CO"/>
-        </w:rPr>
-        <w:t>.</w:t>
+        <w:t>Node.js y npm</w:t>
+      </w:r>
+      <w:r>
+        <w:rPr>
+          <w:rFonts w:ascii="Times New Roman" w:eastAsia="Times New Roman" w:hAnsi="Times New Roman" w:cs="Times New Roman"/>
+          <w:sz w:val="24"/>
+          <w:szCs w:val="24"/>
+          <w:lang w:eastAsia="es-CO"/>
+        </w:rPr>
+        <w:t>: Asegúrate de tener Node.js y npm instalados para la parte del frontend.</w:t>
       </w:r>
     </w:p>
     <w:p>
@@ -378,30 +265,6 @@
         </w:rPr>
         <w:t>:</w:t>
       </w:r>
-    </w:p>
-    <w:p>
-      <w:pPr>
-        <w:spacing w:before="100" w:beforeAutospacing="1" w:after="100" w:afterAutospacing="1" w:line="240" w:lineRule="auto"/>
-        <w:ind w:left="720"/>
-        <w:rPr>
-          <w:rFonts w:ascii="Courier New" w:eastAsia="Times New Roman" w:hAnsi="Courier New" w:cs="Courier New"/>
-          <w:sz w:val="20"/>
-          <w:szCs w:val="20"/>
-          <w:lang w:eastAsia="es-CO"/>
-        </w:rPr>
-      </w:pPr>
-      <w:hyperlink r:id="rId5" w:history="1">
-        <w:r>
-          <w:rPr>
-            <w:rStyle w:val="Hipervnculo"/>
-            <w:rFonts w:ascii="Courier New" w:eastAsia="Times New Roman" w:hAnsi="Courier New" w:cs="Courier New"/>
-            <w:sz w:val="20"/>
-            <w:szCs w:val="20"/>
-            <w:lang w:eastAsia="es-CO"/>
-          </w:rPr>
-          <w:t>https://github.com/Manu2325/Taskmaster.git</w:t>
-        </w:r>
-      </w:hyperlink>
     </w:p>
     <w:p>
       <w:pPr>
@@ -418,6 +281,20 @@
           <w:lang w:eastAsia="es-CO"/>
         </w:rPr>
       </w:pPr>
+      <w:hyperlink r:id="rId5" w:history="1">
+        <w:r>
+          <w:rPr>
+            <w:rStyle w:val="Hipervnculo"/>
+          </w:rPr>
+          <w:t>https://github.com/OriSanchez/TaskMaster.git</w:t>
+        </w:r>
+      </w:hyperlink>
+      <w:r>
+        <w:br/>
+      </w:r>
+      <w:r>
+        <w:br/>
+      </w:r>
       <w:r>
         <w:rPr>
           <w:rFonts w:ascii="Times New Roman" w:eastAsia="Times New Roman" w:hAnsi="Times New Roman" w:cs="Times New Roman"/>
@@ -484,39 +361,8 @@
           <w:szCs w:val="20"/>
           <w:lang w:eastAsia="es-CO"/>
         </w:rPr>
-        <w:t xml:space="preserve"> </w:t>
-      </w:r>
-      <w:proofErr w:type="spellStart"/>
-      <w:r>
-        <w:rPr>
-          <w:rFonts w:ascii="Courier New" w:eastAsia="Times New Roman" w:hAnsi="Courier New" w:cs="Courier New"/>
-          <w:sz w:val="20"/>
-          <w:szCs w:val="20"/>
-          <w:lang w:eastAsia="es-CO"/>
-        </w:rPr>
-        <w:t>TaskMaster</w:t>
-      </w:r>
-      <w:proofErr w:type="spellEnd"/>
-      <w:r>
-        <w:rPr>
-          <w:rFonts w:ascii="Courier New" w:eastAsia="Times New Roman" w:hAnsi="Courier New" w:cs="Courier New"/>
-          <w:sz w:val="20"/>
-          <w:szCs w:val="20"/>
-          <w:lang w:eastAsia="es-CO"/>
-        </w:rPr>
-        <w:t>/</w:t>
-      </w:r>
-      <w:proofErr w:type="spellStart"/>
-      <w:r>
-        <w:rPr>
-          <w:rFonts w:ascii="Courier New" w:eastAsia="Times New Roman" w:hAnsi="Courier New" w:cs="Courier New"/>
-          <w:sz w:val="20"/>
-          <w:szCs w:val="20"/>
-          <w:lang w:eastAsia="es-CO"/>
-        </w:rPr>
-        <w:t>frontend</w:t>
-      </w:r>
-      <w:proofErr w:type="spellEnd"/>
+        <w:t xml:space="preserve"> TaskMaster/frontend</w:t>
+      </w:r>
     </w:p>
     <w:p>
       <w:pPr>
@@ -616,7 +462,6 @@
         </w:rPr>
         <w:t xml:space="preserve">   </w:t>
       </w:r>
-      <w:proofErr w:type="spellStart"/>
       <w:r>
         <w:rPr>
           <w:rFonts w:ascii="Courier New" w:eastAsia="Times New Roman" w:hAnsi="Courier New" w:cs="Courier New"/>
@@ -624,29 +469,8 @@
           <w:szCs w:val="20"/>
           <w:lang w:eastAsia="es-CO"/>
         </w:rPr>
-        <w:t>npm</w:t>
-      </w:r>
-      <w:proofErr w:type="spellEnd"/>
-      <w:r>
-        <w:rPr>
-          <w:rFonts w:ascii="Courier New" w:eastAsia="Times New Roman" w:hAnsi="Courier New" w:cs="Courier New"/>
-          <w:sz w:val="20"/>
-          <w:szCs w:val="20"/>
-          <w:lang w:eastAsia="es-CO"/>
-        </w:rPr>
-        <w:t xml:space="preserve"> </w:t>
-      </w:r>
-      <w:proofErr w:type="spellStart"/>
-      <w:r>
-        <w:rPr>
-          <w:rFonts w:ascii="Courier New" w:eastAsia="Times New Roman" w:hAnsi="Courier New" w:cs="Courier New"/>
-          <w:sz w:val="20"/>
-          <w:szCs w:val="20"/>
-          <w:lang w:eastAsia="es-CO"/>
-        </w:rPr>
-        <w:t>install</w:t>
-      </w:r>
-      <w:proofErr w:type="spellEnd"/>
+        <w:t>npm install</w:t>
+      </w:r>
     </w:p>
     <w:p>
       <w:pPr>
@@ -670,21 +494,8 @@
           <w:szCs w:val="24"/>
           <w:lang w:eastAsia="es-CO"/>
         </w:rPr>
-        <w:t xml:space="preserve">5. Despliegue en </w:t>
-      </w:r>
-      <w:proofErr w:type="spellStart"/>
-      <w:r>
-        <w:rPr>
-          <w:rFonts w:ascii="Times New Roman" w:eastAsia="Times New Roman" w:hAnsi="Times New Roman" w:cs="Times New Roman"/>
-          <w:b/>
-          <w:bCs/>
-          <w:sz w:val="24"/>
-          <w:szCs w:val="24"/>
-          <w:lang w:eastAsia="es-CO"/>
-        </w:rPr>
-        <w:t>Heroku</w:t>
-      </w:r>
-      <w:proofErr w:type="spellEnd"/>
+        <w:t>5. Despliegue en Heroku</w:t>
+      </w:r>
     </w:p>
     <w:p>
       <w:pPr>
@@ -709,21 +520,8 @@
           <w:szCs w:val="24"/>
           <w:lang w:eastAsia="es-CO"/>
         </w:rPr>
-        <w:t xml:space="preserve">Crea una nueva aplicación en </w:t>
-      </w:r>
-      <w:proofErr w:type="spellStart"/>
-      <w:r>
-        <w:rPr>
-          <w:rFonts w:ascii="Times New Roman" w:eastAsia="Times New Roman" w:hAnsi="Times New Roman" w:cs="Times New Roman"/>
-          <w:b/>
-          <w:bCs/>
-          <w:sz w:val="24"/>
-          <w:szCs w:val="24"/>
-          <w:lang w:eastAsia="es-CO"/>
-        </w:rPr>
-        <w:t>Heroku</w:t>
-      </w:r>
-      <w:proofErr w:type="spellEnd"/>
+        <w:t>Crea una nueva aplicación en Heroku</w:t>
+      </w:r>
       <w:r>
         <w:rPr>
           <w:rFonts w:ascii="Times New Roman" w:eastAsia="Times New Roman" w:hAnsi="Times New Roman" w:cs="Times New Roman"/>
@@ -755,27 +553,7 @@
           <w:szCs w:val="24"/>
           <w:lang w:eastAsia="es-CO"/>
         </w:rPr>
-        <w:t xml:space="preserve">Inicia sesión en tu cuenta de </w:t>
-      </w:r>
-      <w:proofErr w:type="spellStart"/>
-      <w:r>
-        <w:rPr>
-          <w:rFonts w:ascii="Times New Roman" w:eastAsia="Times New Roman" w:hAnsi="Times New Roman" w:cs="Times New Roman"/>
-          <w:sz w:val="24"/>
-          <w:szCs w:val="24"/>
-          <w:lang w:eastAsia="es-CO"/>
-        </w:rPr>
-        <w:t>Heroku</w:t>
-      </w:r>
-      <w:proofErr w:type="spellEnd"/>
-      <w:r>
-        <w:rPr>
-          <w:rFonts w:ascii="Times New Roman" w:eastAsia="Times New Roman" w:hAnsi="Times New Roman" w:cs="Times New Roman"/>
-          <w:sz w:val="24"/>
-          <w:szCs w:val="24"/>
-          <w:lang w:eastAsia="es-CO"/>
-        </w:rPr>
-        <w:t xml:space="preserve"> y crea una nueva aplicación.</w:t>
+        <w:t>Inicia sesión en tu cuenta de Heroku y crea una nueva aplicación.</w:t>
       </w:r>
     </w:p>
     <w:p>
@@ -836,7 +614,6 @@
         </w:rPr>
         <w:t xml:space="preserve">Asegúrate de que tu archivo </w:t>
       </w:r>
-      <w:proofErr w:type="spellStart"/>
       <w:r>
         <w:rPr>
           <w:rFonts w:ascii="Courier New" w:eastAsia="Times New Roman" w:hAnsi="Courier New" w:cs="Courier New"/>
@@ -846,7 +623,6 @@
         </w:rPr>
         <w:t>Procfile</w:t>
       </w:r>
-      <w:proofErr w:type="spellEnd"/>
       <w:r>
         <w:rPr>
           <w:rFonts w:ascii="Times New Roman" w:eastAsia="Times New Roman" w:hAnsi="Times New Roman" w:cs="Times New Roman"/>
@@ -893,39 +669,8 @@
           <w:szCs w:val="20"/>
           <w:lang w:eastAsia="es-CO"/>
         </w:rPr>
-        <w:t xml:space="preserve">web: </w:t>
-      </w:r>
-      <w:proofErr w:type="spellStart"/>
-      <w:r>
-        <w:rPr>
-          <w:rFonts w:ascii="Courier New" w:eastAsia="Times New Roman" w:hAnsi="Courier New" w:cs="Courier New"/>
-          <w:sz w:val="20"/>
-          <w:szCs w:val="20"/>
-          <w:lang w:eastAsia="es-CO"/>
-        </w:rPr>
-        <w:t>npm</w:t>
-      </w:r>
-      <w:proofErr w:type="spellEnd"/>
-      <w:r>
-        <w:rPr>
-          <w:rFonts w:ascii="Courier New" w:eastAsia="Times New Roman" w:hAnsi="Courier New" w:cs="Courier New"/>
-          <w:sz w:val="20"/>
-          <w:szCs w:val="20"/>
-          <w:lang w:eastAsia="es-CO"/>
-        </w:rPr>
-        <w:t xml:space="preserve"> </w:t>
-      </w:r>
-      <w:proofErr w:type="spellStart"/>
-      <w:r>
-        <w:rPr>
-          <w:rFonts w:ascii="Courier New" w:eastAsia="Times New Roman" w:hAnsi="Courier New" w:cs="Courier New"/>
-          <w:sz w:val="20"/>
-          <w:szCs w:val="20"/>
-          <w:lang w:eastAsia="es-CO"/>
-        </w:rPr>
-        <w:t>start</w:t>
-      </w:r>
-      <w:proofErr w:type="spellEnd"/>
+        <w:t>web: npm start</w:t>
+      </w:r>
     </w:p>
     <w:p>
       <w:pPr>
@@ -983,27 +728,7 @@
           <w:szCs w:val="24"/>
           <w:lang w:eastAsia="es-CO"/>
         </w:rPr>
-        <w:t xml:space="preserve">Asegúrate de que el repositorio esté vinculado a </w:t>
-      </w:r>
-      <w:proofErr w:type="spellStart"/>
-      <w:r>
-        <w:rPr>
-          <w:rFonts w:ascii="Times New Roman" w:eastAsia="Times New Roman" w:hAnsi="Times New Roman" w:cs="Times New Roman"/>
-          <w:sz w:val="24"/>
-          <w:szCs w:val="24"/>
-          <w:lang w:eastAsia="es-CO"/>
-        </w:rPr>
-        <w:t>Heroku</w:t>
-      </w:r>
-      <w:proofErr w:type="spellEnd"/>
-      <w:r>
-        <w:rPr>
-          <w:rFonts w:ascii="Times New Roman" w:eastAsia="Times New Roman" w:hAnsi="Times New Roman" w:cs="Times New Roman"/>
-          <w:sz w:val="24"/>
-          <w:szCs w:val="24"/>
-          <w:lang w:eastAsia="es-CO"/>
-        </w:rPr>
-        <w:t>:</w:t>
+        <w:t>Asegúrate de que el repositorio esté vinculado a Heroku:</w:t>
       </w:r>
     </w:p>
     <w:p>
@@ -1035,7 +760,6 @@
           <w:lang w:eastAsia="es-CO"/>
         </w:rPr>
       </w:pPr>
-      <w:proofErr w:type="spellStart"/>
       <w:r>
         <w:rPr>
           <w:rFonts w:ascii="Courier New" w:eastAsia="Times New Roman" w:hAnsi="Courier New" w:cs="Courier New"/>
@@ -1043,59 +767,7 @@
           <w:szCs w:val="20"/>
           <w:lang w:eastAsia="es-CO"/>
         </w:rPr>
-        <w:t>heroku</w:t>
-      </w:r>
-      <w:proofErr w:type="spellEnd"/>
-      <w:r>
-        <w:rPr>
-          <w:rFonts w:ascii="Courier New" w:eastAsia="Times New Roman" w:hAnsi="Courier New" w:cs="Courier New"/>
-          <w:sz w:val="20"/>
-          <w:szCs w:val="20"/>
-          <w:lang w:eastAsia="es-CO"/>
-        </w:rPr>
-        <w:t xml:space="preserve"> </w:t>
-      </w:r>
-      <w:proofErr w:type="spellStart"/>
-      <w:proofErr w:type="gramStart"/>
-      <w:r>
-        <w:rPr>
-          <w:rFonts w:ascii="Courier New" w:eastAsia="Times New Roman" w:hAnsi="Courier New" w:cs="Courier New"/>
-          <w:sz w:val="20"/>
-          <w:szCs w:val="20"/>
-          <w:lang w:eastAsia="es-CO"/>
-        </w:rPr>
-        <w:t>git:remote</w:t>
-      </w:r>
-      <w:proofErr w:type="spellEnd"/>
-      <w:proofErr w:type="gramEnd"/>
-      <w:r>
-        <w:rPr>
-          <w:rFonts w:ascii="Courier New" w:eastAsia="Times New Roman" w:hAnsi="Courier New" w:cs="Courier New"/>
-          <w:sz w:val="20"/>
-          <w:szCs w:val="20"/>
-          <w:lang w:eastAsia="es-CO"/>
-        </w:rPr>
-        <w:t xml:space="preserve"> -a &lt;nombre-de-tu-</w:t>
-      </w:r>
-      <w:proofErr w:type="spellStart"/>
-      <w:r>
-        <w:rPr>
-          <w:rFonts w:ascii="Courier New" w:eastAsia="Times New Roman" w:hAnsi="Courier New" w:cs="Courier New"/>
-          <w:sz w:val="20"/>
-          <w:szCs w:val="20"/>
-          <w:lang w:eastAsia="es-CO"/>
-        </w:rPr>
-        <w:t>aplicacion</w:t>
-      </w:r>
-      <w:proofErr w:type="spellEnd"/>
-      <w:r>
-        <w:rPr>
-          <w:rFonts w:ascii="Courier New" w:eastAsia="Times New Roman" w:hAnsi="Courier New" w:cs="Courier New"/>
-          <w:sz w:val="20"/>
-          <w:szCs w:val="20"/>
-          <w:lang w:eastAsia="es-CO"/>
-        </w:rPr>
-        <w:t>&gt;</w:t>
+        <w:t>heroku git:remote -a &lt;nombre-de-tu-aplicacion&gt;</w:t>
       </w:r>
     </w:p>
     <w:p>
@@ -1119,27 +791,7 @@
           <w:szCs w:val="24"/>
           <w:lang w:eastAsia="es-CO"/>
         </w:rPr>
-        <w:t xml:space="preserve">Luego, empuja el código a </w:t>
-      </w:r>
-      <w:proofErr w:type="spellStart"/>
-      <w:r>
-        <w:rPr>
-          <w:rFonts w:ascii="Times New Roman" w:eastAsia="Times New Roman" w:hAnsi="Times New Roman" w:cs="Times New Roman"/>
-          <w:sz w:val="24"/>
-          <w:szCs w:val="24"/>
-          <w:lang w:eastAsia="es-CO"/>
-        </w:rPr>
-        <w:t>Heroku</w:t>
-      </w:r>
-      <w:proofErr w:type="spellEnd"/>
-      <w:r>
-        <w:rPr>
-          <w:rFonts w:ascii="Times New Roman" w:eastAsia="Times New Roman" w:hAnsi="Times New Roman" w:cs="Times New Roman"/>
-          <w:sz w:val="24"/>
-          <w:szCs w:val="24"/>
-          <w:lang w:eastAsia="es-CO"/>
-        </w:rPr>
-        <w:t>:</w:t>
+        <w:t>Luego, empuja el código a Heroku:</w:t>
       </w:r>
     </w:p>
     <w:p>
@@ -1179,27 +831,7 @@
           <w:lang w:val="en-US" w:eastAsia="es-CO"/>
         </w:rPr>
         <w:lastRenderedPageBreak/>
-        <w:t xml:space="preserve">git push </w:t>
-      </w:r>
-      <w:proofErr w:type="spellStart"/>
-      <w:r>
-        <w:rPr>
-          <w:rFonts w:ascii="Courier New" w:eastAsia="Times New Roman" w:hAnsi="Courier New" w:cs="Courier New"/>
-          <w:sz w:val="20"/>
-          <w:szCs w:val="20"/>
-          <w:lang w:val="en-US" w:eastAsia="es-CO"/>
-        </w:rPr>
-        <w:t>heroku</w:t>
-      </w:r>
-      <w:proofErr w:type="spellEnd"/>
-      <w:r>
-        <w:rPr>
-          <w:rFonts w:ascii="Courier New" w:eastAsia="Times New Roman" w:hAnsi="Courier New" w:cs="Courier New"/>
-          <w:sz w:val="20"/>
-          <w:szCs w:val="20"/>
-          <w:lang w:val="en-US" w:eastAsia="es-CO"/>
-        </w:rPr>
-        <w:t xml:space="preserve"> master</w:t>
+        <w:t>git push heroku master</w:t>
       </w:r>
     </w:p>
     <w:p>
@@ -1258,27 +890,7 @@
           <w:szCs w:val="24"/>
           <w:lang w:eastAsia="es-CO"/>
         </w:rPr>
-        <w:t xml:space="preserve">Una vez que el despliegue se complete, </w:t>
-      </w:r>
-      <w:proofErr w:type="spellStart"/>
-      <w:r>
-        <w:rPr>
-          <w:rFonts w:ascii="Times New Roman" w:eastAsia="Times New Roman" w:hAnsi="Times New Roman" w:cs="Times New Roman"/>
-          <w:sz w:val="24"/>
-          <w:szCs w:val="24"/>
-          <w:lang w:eastAsia="es-CO"/>
-        </w:rPr>
-        <w:t>Heroku</w:t>
-      </w:r>
-      <w:proofErr w:type="spellEnd"/>
-      <w:r>
-        <w:rPr>
-          <w:rFonts w:ascii="Times New Roman" w:eastAsia="Times New Roman" w:hAnsi="Times New Roman" w:cs="Times New Roman"/>
-          <w:sz w:val="24"/>
-          <w:szCs w:val="24"/>
-          <w:lang w:eastAsia="es-CO"/>
-        </w:rPr>
-        <w:t xml:space="preserve"> te proporcionará una URL para acceder a tu aplicación.</w:t>
+        <w:t>Una vez que el despliegue se complete, Heroku te proporcionará una URL para acceder a tu aplicación.</w:t>
       </w:r>
     </w:p>
     <w:p>
@@ -1338,27 +950,7 @@
           <w:szCs w:val="24"/>
           <w:lang w:eastAsia="es-CO"/>
         </w:rPr>
-        <w:t xml:space="preserve">: Si tu aplicación depende de variables de entorno, asegúrate de configurarlas en el panel de configuración de </w:t>
-      </w:r>
-      <w:proofErr w:type="spellStart"/>
-      <w:r>
-        <w:rPr>
-          <w:rFonts w:ascii="Times New Roman" w:eastAsia="Times New Roman" w:hAnsi="Times New Roman" w:cs="Times New Roman"/>
-          <w:sz w:val="24"/>
-          <w:szCs w:val="24"/>
-          <w:lang w:eastAsia="es-CO"/>
-        </w:rPr>
-        <w:t>Heroku</w:t>
-      </w:r>
-      <w:proofErr w:type="spellEnd"/>
-      <w:r>
-        <w:rPr>
-          <w:rFonts w:ascii="Times New Roman" w:eastAsia="Times New Roman" w:hAnsi="Times New Roman" w:cs="Times New Roman"/>
-          <w:sz w:val="24"/>
-          <w:szCs w:val="24"/>
-          <w:lang w:eastAsia="es-CO"/>
-        </w:rPr>
-        <w:t>.</w:t>
+        <w:t>: Si tu aplicación depende de variables de entorno, asegúrate de configurarlas en el panel de configuración de Heroku.</w:t>
       </w:r>
     </w:p>
     <w:p>

</xml_diff>